<commit_message>
Angular, tut, after 2
</commit_message>
<xml_diff>
--- a/Learning Diary.docx
+++ b/Learning Diary.docx
@@ -451,7 +451,83 @@
         <w:rPr>
           <w:lang w:val="en-US"/>
         </w:rPr>
-        <w:t xml:space="preserve">Components, One- and Two-Way-Binding, </w:t>
+        <w:t>Components and</w:t>
+      </w:r>
+      <w:r>
+        <w:rPr>
+          <w:lang w:val="en-US"/>
+        </w:rPr>
+        <w:t xml:space="preserve"> One-Way-Binding</w:t>
+      </w:r>
+      <w:r>
+        <w:rPr>
+          <w:lang w:val="en-US"/>
+        </w:rPr>
+        <w:t>s.</w:t>
+      </w:r>
+    </w:p>
+    <w:p>
+      <w:pPr>
+        <w:pStyle w:val="Textkrper"/>
+        <w:rPr>
+          <w:lang w:val="en-US"/>
+        </w:rPr>
+      </w:pPr>
+    </w:p>
+    <w:p>
+      <w:pPr>
+        <w:pStyle w:val="Textkrper"/>
+        <w:rPr>
+          <w:u w:val="single"/>
+          <w:lang w:val="en-US"/>
+        </w:rPr>
+      </w:pPr>
+      <w:r>
+        <w:rPr>
+          <w:u w:val="single"/>
+          <w:lang w:val="en-US"/>
+        </w:rPr>
+        <w:t>25.11.2020</w:t>
+      </w:r>
+    </w:p>
+    <w:p>
+      <w:pPr>
+        <w:pStyle w:val="Textkrper"/>
+        <w:rPr>
+          <w:lang w:val="en-US"/>
+        </w:rPr>
+      </w:pPr>
+    </w:p>
+    <w:p>
+      <w:pPr>
+        <w:pStyle w:val="Textkrper"/>
+        <w:rPr>
+          <w:lang w:val="en-US"/>
+        </w:rPr>
+      </w:pPr>
+      <w:r>
+        <w:rPr>
+          <w:lang w:val="en-US"/>
+        </w:rPr>
+        <w:t>I continued with the Angular tutorial end learned about</w:t>
+      </w:r>
+      <w:r>
+        <w:rPr>
+          <w:lang w:val="en-US"/>
+        </w:rPr>
+        <w:t xml:space="preserve"> Two-Way-Bindings, </w:t>
+      </w:r>
+      <w:r>
+        <w:rPr>
+          <w:lang w:val="en-US"/>
+        </w:rPr>
+        <w:t>event-bindings</w:t>
+      </w:r>
+      <w:r>
+        <w:rPr>
+          <w:lang w:val="en-US"/>
+        </w:rPr>
+        <w:t>, class-bindings</w:t>
       </w:r>
       <w:bookmarkStart w:id="0" w:name="_GoBack"/>
       <w:bookmarkEnd w:id="0"/>
@@ -3012,12 +3088,12 @@
 </file>
 
 <file path=customXml/item1.xml><?xml version="1.0" encoding="utf-8"?>
-<p:properties xmlns:p="http://schemas.microsoft.com/office/2006/metadata/properties" xmlns:xsi="http://www.w3.org/2001/XMLSchema-instance" xmlns:pc="http://schemas.microsoft.com/office/infopath/2007/PartnerControls">
-  <documentManagement>
-    <PublishingExpirationDate xmlns="http://schemas.microsoft.com/sharepoint/v3" xsi:nil="true"/>
-    <PublishingStartDate xmlns="http://schemas.microsoft.com/sharepoint/v3" xsi:nil="true"/>
-  </documentManagement>
-</p:properties>
+<?mso-contentType ?>
+<FormTemplates xmlns="http://schemas.microsoft.com/sharepoint/v3/contenttype/forms">
+  <Display>DocumentLibraryForm</Display>
+  <Edit>DocumentLibraryForm</Edit>
+  <New>DocumentLibraryForm</New>
+</FormTemplates>
 </file>
 
 <file path=customXml/item2.xml><?xml version="1.0" encoding="utf-8"?>
@@ -3087,20 +3163,18 @@
 </file>
 
 <file path=customXml/item3.xml><?xml version="1.0" encoding="utf-8"?>
-<?mso-contentType ?>
-<FormTemplates xmlns="http://schemas.microsoft.com/sharepoint/v3/contenttype/forms">
-  <Display>DocumentLibraryForm</Display>
-  <Edit>DocumentLibraryForm</Edit>
-  <New>DocumentLibraryForm</New>
-</FormTemplates>
+<p:properties xmlns:p="http://schemas.microsoft.com/office/2006/metadata/properties" xmlns:xsi="http://www.w3.org/2001/XMLSchema-instance" xmlns:pc="http://schemas.microsoft.com/office/infopath/2007/PartnerControls">
+  <documentManagement>
+    <PublishingExpirationDate xmlns="http://schemas.microsoft.com/sharepoint/v3" xsi:nil="true"/>
+    <PublishingStartDate xmlns="http://schemas.microsoft.com/sharepoint/v3" xsi:nil="true"/>
+  </documentManagement>
+</p:properties>
 </file>
 
 <file path=customXml/itemProps1.xml><?xml version="1.0" encoding="utf-8"?>
-<ds:datastoreItem xmlns:ds="http://schemas.openxmlformats.org/officeDocument/2006/customXml" ds:itemID="{FA8F0064-303C-446D-896E-46EEB9A79DC3}">
+<ds:datastoreItem xmlns:ds="http://schemas.openxmlformats.org/officeDocument/2006/customXml" ds:itemID="{13FBD2FA-5696-460D-A278-9A302A0F72AE}">
   <ds:schemaRefs>
-    <ds:schemaRef ds:uri="http://schemas.microsoft.com/office/2006/metadata/properties"/>
-    <ds:schemaRef ds:uri="http://schemas.microsoft.com/office/infopath/2007/PartnerControls"/>
-    <ds:schemaRef ds:uri="http://schemas.microsoft.com/sharepoint/v3"/>
+    <ds:schemaRef ds:uri="http://schemas.microsoft.com/sharepoint/v3/contenttype/forms"/>
   </ds:schemaRefs>
 </ds:datastoreItem>
 </file>
@@ -3123,9 +3197,11 @@
 </file>
 
 <file path=customXml/itemProps3.xml><?xml version="1.0" encoding="utf-8"?>
-<ds:datastoreItem xmlns:ds="http://schemas.openxmlformats.org/officeDocument/2006/customXml" ds:itemID="{13FBD2FA-5696-460D-A278-9A302A0F72AE}">
+<ds:datastoreItem xmlns:ds="http://schemas.openxmlformats.org/officeDocument/2006/customXml" ds:itemID="{FA8F0064-303C-446D-896E-46EEB9A79DC3}">
   <ds:schemaRefs>
-    <ds:schemaRef ds:uri="http://schemas.microsoft.com/sharepoint/v3/contenttype/forms"/>
+    <ds:schemaRef ds:uri="http://schemas.microsoft.com/office/2006/metadata/properties"/>
+    <ds:schemaRef ds:uri="http://schemas.microsoft.com/office/infopath/2007/PartnerControls"/>
+    <ds:schemaRef ds:uri="http://schemas.microsoft.com/sharepoint/v3"/>
   </ds:schemaRefs>
 </ds:datastoreItem>
 </file>
</xml_diff>

<commit_message>
MeanStack: tut after Vid 4
</commit_message>
<xml_diff>
--- a/Learning Diary.docx
+++ b/Learning Diary.docx
@@ -24,7 +24,6 @@
         </w:rPr>
         <w:t xml:space="preserve"> </w:t>
       </w:r>
-      <w:proofErr w:type="spellStart"/>
       <w:r>
         <w:rPr>
           <w:rFonts w:ascii="Times New Roman" w:hAnsi="Times New Roman" w:cs="Times New Roman"/>
@@ -33,10 +32,13 @@
           <w:szCs w:val="24"/>
           <w:lang w:val="en-US"/>
         </w:rPr>
-        <w:t>Lappeenrannan</w:t>
-      </w:r>
-      <w:proofErr w:type="spellEnd"/>
-      <w:r>
+        <w:t>Lappeenrannan teknillinen yliopisto</w:t>
+      </w:r>
+    </w:p>
+    <w:p>
+      <w:pPr>
+        <w:pStyle w:val="Titel"/>
+        <w:jc w:val="both"/>
         <w:rPr>
           <w:rFonts w:ascii="Times New Roman" w:hAnsi="Times New Roman" w:cs="Times New Roman"/>
           <w:b w:val="0"/>
@@ -44,9 +46,7 @@
           <w:szCs w:val="24"/>
           <w:lang w:val="en-US"/>
         </w:rPr>
-        <w:t xml:space="preserve"> </w:t>
-      </w:r>
-      <w:proofErr w:type="spellStart"/>
+      </w:pPr>
       <w:r>
         <w:rPr>
           <w:rFonts w:ascii="Times New Roman" w:hAnsi="Times New Roman" w:cs="Times New Roman"/>
@@ -55,10 +55,13 @@
           <w:szCs w:val="24"/>
           <w:lang w:val="en-US"/>
         </w:rPr>
-        <w:t>teknillinen</w:t>
-      </w:r>
-      <w:proofErr w:type="spellEnd"/>
-      <w:r>
+        <w:t>School of Business and Management</w:t>
+      </w:r>
+    </w:p>
+    <w:p>
+      <w:pPr>
+        <w:pStyle w:val="Titel"/>
+        <w:jc w:val="both"/>
         <w:rPr>
           <w:rFonts w:ascii="Times New Roman" w:hAnsi="Times New Roman" w:cs="Times New Roman"/>
           <w:b w:val="0"/>
@@ -66,10 +69,69 @@
           <w:szCs w:val="24"/>
           <w:lang w:val="en-US"/>
         </w:rPr>
-        <w:t xml:space="preserve"> </w:t>
-      </w:r>
-      <w:proofErr w:type="spellStart"/>
-      <w:r>
+      </w:pPr>
+    </w:p>
+    <w:p>
+      <w:pPr>
+        <w:pStyle w:val="Titel"/>
+        <w:jc w:val="left"/>
+        <w:rPr>
+          <w:rFonts w:ascii="Times New Roman" w:hAnsi="Times New Roman"/>
+          <w:b w:val="0"/>
+          <w:sz w:val="24"/>
+          <w:szCs w:val="24"/>
+          <w:lang w:val="en-US"/>
+        </w:rPr>
+      </w:pPr>
+    </w:p>
+    <w:p>
+      <w:pPr>
+        <w:pStyle w:val="Titel"/>
+        <w:jc w:val="left"/>
+        <w:rPr>
+          <w:sz w:val="24"/>
+          <w:szCs w:val="24"/>
+          <w:lang w:val="en-US"/>
+        </w:rPr>
+      </w:pPr>
+    </w:p>
+    <w:p>
+      <w:pPr>
+        <w:pStyle w:val="Titel"/>
+        <w:jc w:val="left"/>
+        <w:rPr>
+          <w:sz w:val="24"/>
+          <w:szCs w:val="24"/>
+          <w:lang w:val="en-US"/>
+        </w:rPr>
+      </w:pPr>
+    </w:p>
+    <w:p>
+      <w:pPr>
+        <w:pStyle w:val="Titel"/>
+        <w:jc w:val="left"/>
+        <w:rPr>
+          <w:sz w:val="24"/>
+          <w:szCs w:val="24"/>
+          <w:lang w:val="en-US"/>
+        </w:rPr>
+      </w:pPr>
+    </w:p>
+    <w:p>
+      <w:pPr>
+        <w:pStyle w:val="Titel"/>
+        <w:jc w:val="left"/>
+        <w:rPr>
+          <w:sz w:val="24"/>
+          <w:szCs w:val="24"/>
+          <w:lang w:val="en-US"/>
+        </w:rPr>
+      </w:pPr>
+    </w:p>
+    <w:p>
+      <w:pPr>
+        <w:pStyle w:val="Titel"/>
+        <w:jc w:val="both"/>
         <w:rPr>
           <w:rFonts w:ascii="Times New Roman" w:hAnsi="Times New Roman" w:cs="Times New Roman"/>
           <w:b w:val="0"/>
@@ -77,14 +139,8 @@
           <w:szCs w:val="24"/>
           <w:lang w:val="en-US"/>
         </w:rPr>
-        <w:t>yliopisto</w:t>
-      </w:r>
-      <w:proofErr w:type="spellEnd"/>
-    </w:p>
-    <w:p>
-      <w:pPr>
-        <w:pStyle w:val="Titel"/>
-        <w:jc w:val="both"/>
+      </w:pPr>
+      <w:r>
         <w:rPr>
           <w:rFonts w:ascii="Times New Roman" w:hAnsi="Times New Roman" w:cs="Times New Roman"/>
           <w:b w:val="0"/>
@@ -92,121 +148,7 @@
           <w:szCs w:val="24"/>
           <w:lang w:val="en-US"/>
         </w:rPr>
-      </w:pPr>
-      <w:r>
-        <w:rPr>
-          <w:rFonts w:ascii="Times New Roman" w:hAnsi="Times New Roman" w:cs="Times New Roman"/>
-          <w:b w:val="0"/>
-          <w:sz w:val="24"/>
-          <w:szCs w:val="24"/>
-          <w:lang w:val="en-US"/>
-        </w:rPr>
-        <w:t>School of Business and Management</w:t>
-      </w:r>
-    </w:p>
-    <w:p>
-      <w:pPr>
-        <w:pStyle w:val="Titel"/>
-        <w:jc w:val="both"/>
-        <w:rPr>
-          <w:rFonts w:ascii="Times New Roman" w:hAnsi="Times New Roman" w:cs="Times New Roman"/>
-          <w:b w:val="0"/>
-          <w:sz w:val="24"/>
-          <w:szCs w:val="24"/>
-          <w:lang w:val="en-US"/>
-        </w:rPr>
-      </w:pPr>
-    </w:p>
-    <w:p>
-      <w:pPr>
-        <w:pStyle w:val="Titel"/>
-        <w:jc w:val="left"/>
-        <w:rPr>
-          <w:rFonts w:ascii="Times New Roman" w:hAnsi="Times New Roman"/>
-          <w:b w:val="0"/>
-          <w:sz w:val="24"/>
-          <w:szCs w:val="24"/>
-          <w:lang w:val="en-US"/>
-        </w:rPr>
-      </w:pPr>
-    </w:p>
-    <w:p>
-      <w:pPr>
-        <w:pStyle w:val="Titel"/>
-        <w:jc w:val="left"/>
-        <w:rPr>
-          <w:sz w:val="24"/>
-          <w:szCs w:val="24"/>
-          <w:lang w:val="en-US"/>
-        </w:rPr>
-      </w:pPr>
-    </w:p>
-    <w:p>
-      <w:pPr>
-        <w:pStyle w:val="Titel"/>
-        <w:jc w:val="left"/>
-        <w:rPr>
-          <w:sz w:val="24"/>
-          <w:szCs w:val="24"/>
-          <w:lang w:val="en-US"/>
-        </w:rPr>
-      </w:pPr>
-    </w:p>
-    <w:p>
-      <w:pPr>
-        <w:pStyle w:val="Titel"/>
-        <w:jc w:val="left"/>
-        <w:rPr>
-          <w:sz w:val="24"/>
-          <w:szCs w:val="24"/>
-          <w:lang w:val="en-US"/>
-        </w:rPr>
-      </w:pPr>
-    </w:p>
-    <w:p>
-      <w:pPr>
-        <w:pStyle w:val="Titel"/>
-        <w:jc w:val="left"/>
-        <w:rPr>
-          <w:sz w:val="24"/>
-          <w:szCs w:val="24"/>
-          <w:lang w:val="en-US"/>
-        </w:rPr>
-      </w:pPr>
-    </w:p>
-    <w:p>
-      <w:pPr>
-        <w:pStyle w:val="Titel"/>
-        <w:jc w:val="both"/>
-        <w:rPr>
-          <w:rFonts w:ascii="Times New Roman" w:hAnsi="Times New Roman" w:cs="Times New Roman"/>
-          <w:b w:val="0"/>
-          <w:sz w:val="24"/>
-          <w:szCs w:val="24"/>
-          <w:lang w:val="en-US"/>
-        </w:rPr>
-      </w:pPr>
-      <w:proofErr w:type="spellStart"/>
-      <w:r>
-        <w:rPr>
-          <w:rFonts w:ascii="Times New Roman" w:hAnsi="Times New Roman" w:cs="Times New Roman"/>
-          <w:b w:val="0"/>
-          <w:sz w:val="24"/>
-          <w:szCs w:val="24"/>
-          <w:lang w:val="en-US"/>
-        </w:rPr>
-        <w:t>Sofware</w:t>
-      </w:r>
-      <w:proofErr w:type="spellEnd"/>
-      <w:r>
-        <w:rPr>
-          <w:rFonts w:ascii="Times New Roman" w:hAnsi="Times New Roman" w:cs="Times New Roman"/>
-          <w:b w:val="0"/>
-          <w:sz w:val="24"/>
-          <w:szCs w:val="24"/>
-          <w:lang w:val="en-US"/>
-        </w:rPr>
-        <w:t xml:space="preserve"> Development Skills</w:t>
+        <w:t>Sofware Development Skills</w:t>
       </w:r>
     </w:p>
     <w:p>
@@ -491,35 +433,7 @@
         <w:rPr>
           <w:lang w:val="en-US"/>
         </w:rPr>
-        <w:t xml:space="preserve">Today I started the Course, but I skipped the Tutorials for </w:t>
-      </w:r>
-      <w:proofErr w:type="spellStart"/>
-      <w:r>
-        <w:rPr>
-          <w:lang w:val="en-US"/>
-        </w:rPr>
-        <w:t>NodeJS</w:t>
-      </w:r>
-      <w:proofErr w:type="spellEnd"/>
-      <w:r>
-        <w:rPr>
-          <w:lang w:val="en-US"/>
-        </w:rPr>
-        <w:t xml:space="preserve">, MongoDB and </w:t>
-      </w:r>
-      <w:proofErr w:type="spellStart"/>
-      <w:r>
-        <w:rPr>
-          <w:lang w:val="en-US"/>
-        </w:rPr>
-        <w:t>ExpressJS</w:t>
-      </w:r>
-      <w:proofErr w:type="spellEnd"/>
-      <w:r>
-        <w:rPr>
-          <w:lang w:val="en-US"/>
-        </w:rPr>
-        <w:t xml:space="preserve">, because I have saw them recently for the Back-End course. So I proceeded directly with the </w:t>
+        <w:t xml:space="preserve">Today I started the Course, but I skipped the Tutorials for NodeJS, MongoDB and ExpressJS, because I have saw them recently for the Back-End course. So I proceeded directly with the </w:t>
       </w:r>
       <w:hyperlink r:id="rId10" w:history="1">
         <w:r>
@@ -743,6 +657,24 @@
           <w:lang w:val="en-US"/>
         </w:rPr>
       </w:pPr>
+      <w:r>
+        <w:rPr>
+          <w:lang w:val="en-US"/>
+        </w:rPr>
+        <w:t>Today I started with the Mean-Stack Tutorial to learn how to combine Frontend and Backend in one app.</w:t>
+      </w:r>
+      <w:r>
+        <w:rPr>
+          <w:lang w:val="en-US"/>
+        </w:rPr>
+        <w:t xml:space="preserve"> </w:t>
+      </w:r>
+      <w:r>
+        <w:rPr>
+          <w:lang w:val="en-US"/>
+        </w:rPr>
+        <w:t xml:space="preserve">Here I learned how to use passport, </w:t>
+      </w:r>
       <w:bookmarkStart w:id="0" w:name="_GoBack"/>
       <w:bookmarkEnd w:id="0"/>
     </w:p>
@@ -3302,15 +3234,6 @@
 </file>
 
 <file path=customXml/item1.xml><?xml version="1.0" encoding="utf-8"?>
-<?mso-contentType ?>
-<FormTemplates xmlns="http://schemas.microsoft.com/sharepoint/v3/contenttype/forms">
-  <Display>DocumentLibraryForm</Display>
-  <Edit>DocumentLibraryForm</Edit>
-  <New>DocumentLibraryForm</New>
-</FormTemplates>
-</file>
-
-<file path=customXml/item2.xml><?xml version="1.0" encoding="utf-8"?>
 <ct:contentTypeSchema xmlns:ct="http://schemas.microsoft.com/office/2006/metadata/contentType" xmlns:ma="http://schemas.microsoft.com/office/2006/metadata/properties/metaAttributes" ct:_="" ma:_="" ma:contentTypeName="Asiakirja" ma:contentTypeID="0x01010017418C401CCB2042A3A99A19F43F356D" ma:contentTypeVersion="1" ma:contentTypeDescription="Luo uusi asiakirja." ma:contentTypeScope="" ma:versionID="f4b075d3ca74a5dbaed73e767a156aa0">
   <xsd:schema xmlns:xsd="http://www.w3.org/2001/XMLSchema" xmlns:p="http://schemas.microsoft.com/office/2006/metadata/properties" xmlns:ns1="http://schemas.microsoft.com/sharepoint/v3" targetNamespace="http://schemas.microsoft.com/office/2006/metadata/properties" ma:root="true" ma:fieldsID="4340a008e99365d80b71206bae222996" ns1:_="">
     <xsd:import namespace="http://schemas.microsoft.com/sharepoint/v3"/>
@@ -3376,6 +3299,15 @@
 </ct:contentTypeSchema>
 </file>
 
+<file path=customXml/item2.xml><?xml version="1.0" encoding="utf-8"?>
+<?mso-contentType ?>
+<FormTemplates xmlns="http://schemas.microsoft.com/sharepoint/v3/contenttype/forms">
+  <Display>DocumentLibraryForm</Display>
+  <Edit>DocumentLibraryForm</Edit>
+  <New>DocumentLibraryForm</New>
+</FormTemplates>
+</file>
+
 <file path=customXml/item3.xml><?xml version="1.0" encoding="utf-8"?>
 <p:properties xmlns:p="http://schemas.microsoft.com/office/2006/metadata/properties" xmlns:xsi="http://www.w3.org/2001/XMLSchema-instance" xmlns:pc="http://schemas.microsoft.com/office/infopath/2007/PartnerControls">
   <documentManagement>
@@ -3386,14 +3318,6 @@
 </file>
 
 <file path=customXml/itemProps1.xml><?xml version="1.0" encoding="utf-8"?>
-<ds:datastoreItem xmlns:ds="http://schemas.openxmlformats.org/officeDocument/2006/customXml" ds:itemID="{13FBD2FA-5696-460D-A278-9A302A0F72AE}">
-  <ds:schemaRefs>
-    <ds:schemaRef ds:uri="http://schemas.microsoft.com/sharepoint/v3/contenttype/forms"/>
-  </ds:schemaRefs>
-</ds:datastoreItem>
-</file>
-
-<file path=customXml/itemProps2.xml><?xml version="1.0" encoding="utf-8"?>
 <ds:datastoreItem xmlns:ds="http://schemas.openxmlformats.org/officeDocument/2006/customXml" ds:itemID="{B9A87442-5A7B-46FD-BD28-170CE9B7256F}">
   <ds:schemaRefs>
     <ds:schemaRef ds:uri="http://schemas.microsoft.com/office/2006/metadata/contentType"/>
@@ -3410,6 +3334,14 @@
 </ds:datastoreItem>
 </file>
 
+<file path=customXml/itemProps2.xml><?xml version="1.0" encoding="utf-8"?>
+<ds:datastoreItem xmlns:ds="http://schemas.openxmlformats.org/officeDocument/2006/customXml" ds:itemID="{13FBD2FA-5696-460D-A278-9A302A0F72AE}">
+  <ds:schemaRefs>
+    <ds:schemaRef ds:uri="http://schemas.microsoft.com/sharepoint/v3/contenttype/forms"/>
+  </ds:schemaRefs>
+</ds:datastoreItem>
+</file>
+
 <file path=customXml/itemProps3.xml><?xml version="1.0" encoding="utf-8"?>
 <ds:datastoreItem xmlns:ds="http://schemas.openxmlformats.org/officeDocument/2006/customXml" ds:itemID="{FA8F0064-303C-446D-896E-46EEB9A79DC3}">
   <ds:schemaRefs>

</xml_diff>

<commit_message>
MeanStack: after video 7
</commit_message>
<xml_diff>
--- a/Learning Diary.docx
+++ b/Learning Diary.docx
@@ -673,7 +673,67 @@
         <w:rPr>
           <w:lang w:val="en-US"/>
         </w:rPr>
-        <w:t xml:space="preserve">Here I learned how to use passport, </w:t>
+        <w:t>Here</w:t>
+      </w:r>
+      <w:r>
+        <w:rPr>
+          <w:lang w:val="en-US"/>
+        </w:rPr>
+        <w:t xml:space="preserve"> I learned how to use passport</w:t>
+      </w:r>
+      <w:r>
+        <w:rPr>
+          <w:lang w:val="en-US"/>
+        </w:rPr>
+        <w:t xml:space="preserve"> and </w:t>
+      </w:r>
+      <w:r>
+        <w:rPr>
+          <w:lang w:val="en-US"/>
+        </w:rPr>
+        <w:t>angular-flash-messages</w:t>
+      </w:r>
+      <w:r>
+        <w:rPr>
+          <w:lang w:val="en-US"/>
+        </w:rPr>
+        <w:t>. But I changed the routing function in the way I learned in the angular tutorial.</w:t>
+      </w:r>
+      <w:r>
+        <w:rPr>
+          <w:lang w:val="en-US"/>
+        </w:rPr>
+        <w:t xml:space="preserve"> </w:t>
+      </w:r>
+      <w:r>
+        <w:rPr>
+          <w:lang w:val="en-US"/>
+        </w:rPr>
+        <w:t xml:space="preserve">Also needed to do some changes angular now uses </w:t>
+      </w:r>
+      <w:r>
+        <w:rPr>
+          <w:lang w:val="en-US"/>
+        </w:rPr>
+        <w:t>HttpClient</w:t>
+      </w:r>
+      <w:r>
+        <w:rPr>
+          <w:lang w:val="en-US"/>
+        </w:rPr>
+        <w:t xml:space="preserve"> instead of </w:t>
+      </w:r>
+      <w:r>
+        <w:rPr>
+          <w:lang w:val="en-US"/>
+        </w:rPr>
+        <w:t>HttpModule</w:t>
+      </w:r>
+      <w:r>
+        <w:rPr>
+          <w:lang w:val="en-US"/>
+        </w:rPr>
+        <w:t>.</w:t>
       </w:r>
       <w:bookmarkStart w:id="0" w:name="_GoBack"/>
       <w:bookmarkEnd w:id="0"/>

</xml_diff>

<commit_message>
finished v0.1 of API
</commit_message>
<xml_diff>
--- a/Learning Diary.docx
+++ b/Learning Diary.docx
@@ -888,35 +888,61 @@
         <w:rPr>
           <w:lang w:val="en-US"/>
         </w:rPr>
-        <w:t xml:space="preserve"> I learne</w:t>
+        <w:t xml:space="preserve"> I learned in the 9</w:t>
+      </w:r>
+      <w:r>
+        <w:rPr>
+          <w:vertAlign w:val="superscript"/>
+          <w:lang w:val="en-US"/>
+        </w:rPr>
+        <w:t>th</w:t>
+      </w:r>
+      <w:r>
+        <w:rPr>
+          <w:lang w:val="en-US"/>
+        </w:rPr>
+        <w:t xml:space="preserve"> Video how to use guards to prot</w:t>
+      </w:r>
+      <w:r>
+        <w:rPr>
+          <w:lang w:val="en-US"/>
+        </w:rPr>
+        <w:t>ect routes and how to combine Frontend and Backend.</w:t>
+      </w:r>
+      <w:r>
+        <w:rPr>
+          <w:lang w:val="en-US"/>
+        </w:rPr>
+        <w:t xml:space="preserve"> Then I deployed </w:t>
+      </w:r>
+      <w:r>
+        <w:rPr>
+          <w:lang w:val="en-US"/>
+        </w:rPr>
+        <w:t>the exercise website</w:t>
+      </w:r>
+      <w:r>
+        <w:rPr>
+          <w:lang w:val="en-US"/>
+        </w:rPr>
+        <w:t xml:space="preserve"> to CSC </w:t>
+      </w:r>
+      <w:proofErr w:type="spellStart"/>
+      <w:r>
+        <w:rPr>
+          <w:lang w:val="en-US"/>
+        </w:rPr>
+        <w:t>Rathi</w:t>
+      </w:r>
+      <w:proofErr w:type="spellEnd"/>
+      <w:r>
+        <w:rPr>
+          <w:lang w:val="en-US"/>
+        </w:rPr>
+        <w:t xml:space="preserve"> and finished the tutorial.</w:t>
       </w:r>
       <w:bookmarkStart w:id="0" w:name="_GoBack"/>
       <w:bookmarkEnd w:id="0"/>
-      <w:r>
-        <w:rPr>
-          <w:lang w:val="en-US"/>
-        </w:rPr>
-        <w:t>d in the 9</w:t>
-      </w:r>
-      <w:r>
-        <w:rPr>
-          <w:vertAlign w:val="superscript"/>
-          <w:lang w:val="en-US"/>
-        </w:rPr>
-        <w:t>th</w:t>
-      </w:r>
-      <w:r>
-        <w:rPr>
-          <w:lang w:val="en-US"/>
-        </w:rPr>
-        <w:t xml:space="preserve"> Video how to use guards to prot</w:t>
-      </w:r>
-      <w:r>
-        <w:rPr>
-          <w:lang w:val="en-US"/>
-        </w:rPr>
-        <w:t>ect routes and how to combine Frontend and Backend.</w:t>
-      </w:r>
     </w:p>
     <w:sectPr>
       <w:headerReference w:type="default" r:id="rId11"/>

</xml_diff>